<commit_message>
/ ‘LRN/LRN - mpp.docx’
</commit_message>
<xml_diff>
--- a/LRN/LRN - mpp.docx
+++ b/LRN/LRN - mpp.docx
@@ -9,8 +9,119 @@
           <w:lang w:val="en-US"/>
         </w:rPr>
       </w:pPr>
-      <w:r>
-        <w:rPr>
+    </w:p>
+    <w:p>
+      <w:pPr>
+        <w:spacing w:after="0" w:line="240" w:lineRule="auto"/>
+        <w:rPr>
+          <w:b/>
+          <w:lang w:val="en-US"/>
+        </w:rPr>
+      </w:pPr>
+      <w:r>
+        <w:rPr>
+          <w:b/>
+          <w:lang w:val="en-US"/>
+        </w:rPr>
+        <w:t>Intro</w:t>
+      </w:r>
+    </w:p>
+    <w:p>
+      <w:pPr>
+        <w:spacing w:after="0" w:line="240" w:lineRule="auto"/>
+      </w:pPr>
+      <w:r>
+        <w:t>Numérisation, gestion de projets techniques</w:t>
+      </w:r>
+    </w:p>
+    <w:p>
+      <w:pPr>
+        <w:spacing w:after="0" w:line="240" w:lineRule="auto"/>
+      </w:pPr>
+      <w:r>
+        <w:t>Monde libre</w:t>
+      </w:r>
+    </w:p>
+    <w:p>
+      <w:pPr>
+        <w:spacing w:after="0" w:line="240" w:lineRule="auto"/>
+      </w:pPr>
+      <w:r>
+        <w:t>ESS, coopérative, à contrevent de la prestation et du conseil</w:t>
+      </w:r>
+    </w:p>
+    <w:p>
+      <w:pPr>
+        <w:spacing w:after="0" w:line="240" w:lineRule="auto"/>
+      </w:pPr>
+    </w:p>
+    <w:p>
+      <w:pPr>
+        <w:spacing w:after="0" w:line="240" w:lineRule="auto"/>
+        <w:rPr>
+          <w:b/>
+        </w:rPr>
+      </w:pPr>
+      <w:proofErr w:type="spellStart"/>
+      <w:r>
+        <w:rPr>
+          <w:b/>
+        </w:rPr>
+        <w:t>Ntw</w:t>
+      </w:r>
+      <w:proofErr w:type="spellEnd"/>
+    </w:p>
+    <w:p>
+      <w:pPr>
+        <w:spacing w:after="0" w:line="240" w:lineRule="auto"/>
+      </w:pPr>
+      <w:r>
+        <w:t>Contacts –</w:t>
+      </w:r>
+      <w:r>
+        <w:t xml:space="preserve"> audiovisuel</w:t>
+      </w:r>
+    </w:p>
+    <w:p>
+      <w:pPr>
+        <w:spacing w:after="0" w:line="240" w:lineRule="auto"/>
+      </w:pPr>
+      <w:r>
+        <w:t>Contacts – innovation numérique</w:t>
+      </w:r>
+    </w:p>
+    <w:p>
+      <w:pPr>
+        <w:spacing w:after="0" w:line="240" w:lineRule="auto"/>
+      </w:pPr>
+      <w:r>
+        <w:t>Contacts – monde libre</w:t>
+      </w:r>
+    </w:p>
+    <w:p>
+      <w:pPr>
+        <w:spacing w:after="0" w:line="240" w:lineRule="auto"/>
+      </w:pPr>
+      <w:r>
+        <w:t>Contacts - ESS</w:t>
+      </w:r>
+    </w:p>
+    <w:p>
+      <w:pPr>
+        <w:spacing w:after="0" w:line="240" w:lineRule="auto"/>
+      </w:pPr>
+    </w:p>
+    <w:p>
+      <w:pPr>
+        <w:spacing w:after="0" w:line="240" w:lineRule="auto"/>
+        <w:rPr>
+          <w:b/>
+          <w:lang w:val="en-US"/>
+        </w:rPr>
+      </w:pPr>
+      <w:r>
+        <w:rPr>
+          <w:b/>
           <w:lang w:val="en-US"/>
         </w:rPr>
         <w:t>Tools</w:t>
@@ -37,181 +148,182 @@
           <w:lang w:val="en-US"/>
         </w:rPr>
       </w:pPr>
+      <w:r>
+        <w:rPr>
+          <w:lang w:val="en-US"/>
+        </w:rPr>
+        <w:t xml:space="preserve">Prism </w:t>
+      </w:r>
+      <w:proofErr w:type="gramStart"/>
+      <w:r>
+        <w:rPr>
+          <w:lang w:val="en-US"/>
+        </w:rPr>
+        <w:t>break :</w:t>
+      </w:r>
+      <w:proofErr w:type="gramEnd"/>
+      <w:r>
+        <w:rPr>
+          <w:lang w:val="en-US"/>
+        </w:rPr>
+        <w:t xml:space="preserve"> cloud, </w:t>
+      </w:r>
+      <w:proofErr w:type="spellStart"/>
+      <w:r>
+        <w:rPr>
+          <w:lang w:val="en-US"/>
+        </w:rPr>
+        <w:t>fichiers</w:t>
+      </w:r>
+      <w:proofErr w:type="spellEnd"/>
+      <w:r>
+        <w:rPr>
+          <w:lang w:val="en-US"/>
+        </w:rPr>
+        <w:t xml:space="preserve">, </w:t>
+      </w:r>
+      <w:proofErr w:type="spellStart"/>
+      <w:r>
+        <w:rPr>
+          <w:lang w:val="en-US"/>
+        </w:rPr>
+        <w:t>serveurs</w:t>
+      </w:r>
+      <w:proofErr w:type="spellEnd"/>
+      <w:r>
+        <w:rPr>
+          <w:lang w:val="en-US"/>
+        </w:rPr>
+        <w:t xml:space="preserve"> mails, blog</w:t>
+      </w:r>
+    </w:p>
+    <w:p>
+      <w:pPr>
+        <w:spacing w:after="0" w:line="240" w:lineRule="auto"/>
+        <w:rPr>
+          <w:lang w:val="en-US"/>
+        </w:rPr>
+      </w:pPr>
+    </w:p>
+    <w:p>
+      <w:pPr>
+        <w:spacing w:after="0" w:line="240" w:lineRule="auto"/>
+        <w:rPr>
+          <w:b/>
+        </w:rPr>
+      </w:pPr>
+      <w:r>
+        <w:rPr>
+          <w:b/>
+        </w:rPr>
+        <w:t>Administratif</w:t>
+      </w:r>
+    </w:p>
+    <w:p>
+      <w:pPr>
+        <w:spacing w:after="0" w:line="240" w:lineRule="auto"/>
+      </w:pPr>
+      <w:r>
+        <w:t>SIRET</w:t>
+      </w:r>
       <w:bookmarkStart w:id="0" w:name="_GoBack"/>
       <w:bookmarkEnd w:id="0"/>
-      <w:r>
-        <w:rPr>
-          <w:lang w:val="en-US"/>
-        </w:rPr>
-        <w:t xml:space="preserve">Prism </w:t>
+    </w:p>
+    <w:p>
+      <w:pPr>
+        <w:spacing w:after="0" w:line="240" w:lineRule="auto"/>
+      </w:pPr>
+      <w:r>
+        <w:t>Finances</w:t>
+      </w:r>
+    </w:p>
+    <w:p>
+      <w:pPr>
+        <w:spacing w:after="0" w:line="240" w:lineRule="auto"/>
+      </w:pPr>
+    </w:p>
+    <w:p>
+      <w:pPr>
+        <w:spacing w:after="0" w:line="240" w:lineRule="auto"/>
+        <w:rPr>
+          <w:b/>
+        </w:rPr>
+      </w:pPr>
+      <w:r>
+        <w:rPr>
+          <w:b/>
+        </w:rPr>
+        <w:t>A lire :</w:t>
+      </w:r>
+    </w:p>
+    <w:p>
+      <w:pPr>
+        <w:spacing w:after="0" w:line="240" w:lineRule="auto"/>
+      </w:pPr>
+      <w:r>
+        <w:t xml:space="preserve">Guide 2013 </w:t>
       </w:r>
       <w:proofErr w:type="gramStart"/>
       <w:r>
-        <w:rPr>
-          <w:lang w:val="en-US"/>
-        </w:rPr>
-        <w:t>break :</w:t>
+        <w:t>des startup numériques</w:t>
       </w:r>
       <w:proofErr w:type="gramEnd"/>
       <w:r>
-        <w:rPr>
-          <w:lang w:val="en-US"/>
-        </w:rPr>
-        <w:t xml:space="preserve"> cloud, </w:t>
+        <w:t xml:space="preserve"> (Ezratty)</w:t>
+      </w:r>
+    </w:p>
+    <w:p>
+      <w:pPr>
+        <w:spacing w:after="0" w:line="240" w:lineRule="auto"/>
+      </w:pPr>
+      <w:r>
+        <w:t>Les territoires numériques (</w:t>
       </w:r>
       <w:proofErr w:type="spellStart"/>
       <w:r>
-        <w:rPr>
-          <w:lang w:val="en-US"/>
-        </w:rPr>
-        <w:t>fichiers</w:t>
+        <w:t>Lebreton</w:t>
       </w:r>
       <w:proofErr w:type="spellEnd"/>
       <w:r>
-        <w:rPr>
-          <w:lang w:val="en-US"/>
-        </w:rPr>
-        <w:t xml:space="preserve">, </w:t>
+        <w:t>)</w:t>
+      </w:r>
+    </w:p>
+    <w:p>
+      <w:pPr>
+        <w:spacing w:after="0" w:line="240" w:lineRule="auto"/>
+      </w:pPr>
+      <w:r>
+        <w:t>La dynamique d’Internet 2030 (</w:t>
       </w:r>
       <w:proofErr w:type="spellStart"/>
       <w:r>
-        <w:rPr>
-          <w:lang w:val="en-US"/>
-        </w:rPr>
-        <w:t>serveurs</w:t>
+        <w:t>strat.gouv</w:t>
       </w:r>
       <w:proofErr w:type="spellEnd"/>
       <w:r>
-        <w:rPr>
-          <w:lang w:val="en-US"/>
-        </w:rPr>
-        <w:t xml:space="preserve"> mails, blog</w:t>
-      </w:r>
-    </w:p>
-    <w:p>
-      <w:pPr>
-        <w:spacing w:after="0" w:line="240" w:lineRule="auto"/>
-        <w:rPr>
-          <w:lang w:val="en-US"/>
-        </w:rPr>
-      </w:pPr>
-    </w:p>
-    <w:p>
-      <w:pPr>
-        <w:spacing w:after="0" w:line="240" w:lineRule="auto"/>
-        <w:rPr>
-          <w:lang w:val="en-US"/>
-        </w:rPr>
-      </w:pPr>
-      <w:r>
-        <w:rPr>
-          <w:lang w:val="en-US"/>
-        </w:rPr>
-        <w:t>Intro</w:t>
-      </w:r>
-    </w:p>
-    <w:p>
-      <w:pPr>
-        <w:spacing w:after="0" w:line="240" w:lineRule="auto"/>
-      </w:pPr>
-      <w:r>
-        <w:t>Numérisation, gestion de projets techniques</w:t>
-      </w:r>
-    </w:p>
-    <w:p>
-      <w:pPr>
-        <w:spacing w:after="0" w:line="240" w:lineRule="auto"/>
-      </w:pPr>
-      <w:r>
-        <w:t>Monde libre</w:t>
-      </w:r>
-    </w:p>
-    <w:p>
-      <w:pPr>
-        <w:spacing w:after="0" w:line="240" w:lineRule="auto"/>
-      </w:pPr>
-      <w:r>
-        <w:t>ESS, coopérative, à contrevent de la prestation et du conseil</w:t>
-      </w:r>
-    </w:p>
-    <w:p>
-      <w:pPr>
-        <w:spacing w:after="0" w:line="240" w:lineRule="auto"/>
-      </w:pPr>
-    </w:p>
-    <w:p>
-      <w:pPr>
-        <w:spacing w:after="0" w:line="240" w:lineRule="auto"/>
-      </w:pPr>
-      <w:r>
-        <w:t>Contacts –</w:t>
-      </w:r>
-      <w:r>
-        <w:t xml:space="preserve"> audiovisuel</w:t>
-      </w:r>
-    </w:p>
-    <w:p>
-      <w:pPr>
-        <w:spacing w:after="0" w:line="240" w:lineRule="auto"/>
-      </w:pPr>
-      <w:r>
-        <w:t>Contacts – innovation numérique</w:t>
-      </w:r>
-    </w:p>
-    <w:p>
-      <w:pPr>
-        <w:spacing w:after="0" w:line="240" w:lineRule="auto"/>
-      </w:pPr>
-      <w:r>
-        <w:t>Contacts – monde libre</w:t>
-      </w:r>
-    </w:p>
-    <w:p>
-      <w:pPr>
-        <w:spacing w:after="0" w:line="240" w:lineRule="auto"/>
-      </w:pPr>
-      <w:r>
-        <w:t>Contacts - ESS</w:t>
-      </w:r>
-    </w:p>
-    <w:p>
-      <w:pPr>
-        <w:spacing w:after="0" w:line="240" w:lineRule="auto"/>
-      </w:pPr>
-    </w:p>
-    <w:p>
-      <w:pPr>
-        <w:spacing w:after="0" w:line="240" w:lineRule="auto"/>
-      </w:pPr>
-    </w:p>
-    <w:p>
-      <w:pPr>
-        <w:spacing w:after="0" w:line="240" w:lineRule="auto"/>
-      </w:pPr>
-      <w:r>
-        <w:t>Administratif</w:t>
-      </w:r>
-    </w:p>
-    <w:p>
-      <w:pPr>
-        <w:spacing w:after="0" w:line="240" w:lineRule="auto"/>
-      </w:pPr>
-      <w:r>
-        <w:t>SIRET</w:t>
-      </w:r>
-    </w:p>
-    <w:p>
-      <w:pPr>
-        <w:spacing w:after="0" w:line="240" w:lineRule="auto"/>
-      </w:pPr>
-      <w:r>
-        <w:t>Finances</w:t>
-      </w:r>
-    </w:p>
-    <w:p>
-      <w:pPr>
-        <w:spacing w:after="0" w:line="240" w:lineRule="auto"/>
-      </w:pPr>
+        <w:t>)</w:t>
+      </w:r>
+    </w:p>
+    <w:p>
+      <w:pPr>
+        <w:spacing w:after="0" w:line="240" w:lineRule="auto"/>
+      </w:pPr>
+      <w:proofErr w:type="spellStart"/>
+      <w:r>
+        <w:t>Fablabs</w:t>
+      </w:r>
+      <w:proofErr w:type="spellEnd"/>
+      <w:r>
+        <w:t> : tour d’horizon (</w:t>
+      </w:r>
+      <w:proofErr w:type="spellStart"/>
+      <w:r>
+        <w:t>Eychenne</w:t>
+      </w:r>
+      <w:proofErr w:type="spellEnd"/>
+      <w:r>
+        <w:t>)</w:t>
+      </w:r>
     </w:p>
     <w:sectPr>
       <w:pgSz w:w="11906" w:h="16838"/>

</xml_diff>